<commit_message>
nmv 16 03 2022
</commit_message>
<xml_diff>
--- a/TS-Kramam/TS-6.4/TS 6.4 Sanskrit Krama Paatam Corrections.docx
+++ b/TS-Kramam/TS-6.4/TS 6.4 Sanskrit Krama Paatam Corrections.docx
@@ -135,9 +135,8 @@
           <w:szCs w:val="32"/>
           <w:u w:val="single"/>
         </w:rPr>
-        <w:t xml:space="preserve">Observed </w:t>
+        <w:t xml:space="preserve">Observed till </w:t>
       </w:r>
-      <w:proofErr w:type="gramStart"/>
       <w:r>
         <w:rPr>
           <w:b/>
@@ -146,20 +145,8 @@
           <w:szCs w:val="32"/>
           <w:u w:val="single"/>
         </w:rPr>
-        <w:t xml:space="preserve">till </w:t>
+        <w:t>31st Mar 2022</w:t>
       </w:r>
-      <w:r>
-        <w:rPr>
-          <w:b/>
-          <w:bCs/>
-          <w:sz w:val="32"/>
-          <w:szCs w:val="32"/>
-          <w:highlight w:val="red"/>
-          <w:u w:val="single"/>
-        </w:rPr>
-        <w:t>????</w:t>
-      </w:r>
-      <w:proofErr w:type="gramEnd"/>
     </w:p>
     <w:p>
       <w:pPr>
@@ -1025,7 +1012,6 @@
               <w:rPr>
                 <w:rFonts w:cs="Arial"/>
                 <w:b/>
-                <w:color w:val="FF0000"/>
                 <w:sz w:val="28"/>
                 <w:szCs w:val="32"/>
               </w:rPr>
@@ -1034,7 +1020,6 @@
               <w:rPr>
                 <w:rFonts w:cs="Arial"/>
                 <w:b/>
-                <w:color w:val="FF0000"/>
                 <w:sz w:val="28"/>
                 <w:szCs w:val="32"/>
               </w:rPr>
@@ -1045,7 +1030,6 @@
               <w:rPr>
                 <w:rFonts w:cs="Arial"/>
                 <w:b/>
-                <w:color w:val="FF0000"/>
                 <w:sz w:val="28"/>
                 <w:szCs w:val="32"/>
               </w:rPr>
@@ -1067,7 +1051,6 @@
               <w:rPr>
                 <w:rFonts w:cs="Arial"/>
                 <w:b/>
-                <w:color w:val="FF0000"/>
                 <w:sz w:val="28"/>
                 <w:szCs w:val="32"/>
               </w:rPr>
@@ -1077,7 +1060,6 @@
               <w:rPr>
                 <w:rFonts w:cs="Arial"/>
                 <w:b/>
-                <w:color w:val="FF0000"/>
                 <w:sz w:val="28"/>
                 <w:szCs w:val="32"/>
               </w:rPr>
@@ -1088,7 +1070,6 @@
               <w:rPr>
                 <w:rFonts w:cs="Arial"/>
                 <w:b/>
-                <w:color w:val="FF0000"/>
                 <w:sz w:val="28"/>
                 <w:szCs w:val="32"/>
               </w:rPr>
@@ -1099,7 +1080,6 @@
               <w:rPr>
                 <w:rFonts w:cs="Arial"/>
                 <w:b/>
-                <w:color w:val="FF0000"/>
                 <w:sz w:val="28"/>
                 <w:szCs w:val="32"/>
               </w:rPr>
@@ -1110,21 +1090,10 @@
               <w:rPr>
                 <w:rFonts w:cs="Arial"/>
                 <w:b/>
-                <w:color w:val="FF0000"/>
-                <w:sz w:val="28"/>
-                <w:szCs w:val="32"/>
-              </w:rPr>
-              <w:t xml:space="preserve"> No.– </w:t>
-            </w:r>
-            <w:r>
-              <w:rPr>
-                <w:rFonts w:cs="Arial"/>
-                <w:b/>
-                <w:color w:val="FF0000"/>
-                <w:sz w:val="28"/>
-                <w:szCs w:val="32"/>
-              </w:rPr>
-              <w:t>58</w:t>
+                <w:sz w:val="28"/>
+                <w:szCs w:val="32"/>
+              </w:rPr>
+              <w:t xml:space="preserve"> No.– 58</w:t>
             </w:r>
           </w:p>
           <w:p>
@@ -1150,7 +1119,6 @@
               <w:rPr>
                 <w:rFonts w:cs="Arial"/>
                 <w:b/>
-                <w:color w:val="FF0000"/>
                 <w:sz w:val="28"/>
                 <w:szCs w:val="32"/>
               </w:rPr>
@@ -1161,7 +1129,6 @@
               <w:rPr>
                 <w:rFonts w:cs="Arial"/>
                 <w:b/>
-                <w:color w:val="FF0000"/>
                 <w:sz w:val="28"/>
                 <w:szCs w:val="32"/>
               </w:rPr>
@@ -1171,7 +1138,6 @@
               <w:rPr>
                 <w:rFonts w:cs="Arial"/>
                 <w:b/>
-                <w:color w:val="FF0000"/>
                 <w:szCs w:val="32"/>
               </w:rPr>
               <w:t xml:space="preserve">. - </w:t>
@@ -1180,7 +1146,6 @@
               <w:rPr>
                 <w:rFonts w:cs="Arial"/>
                 <w:b/>
-                <w:color w:val="FF0000"/>
                 <w:sz w:val="28"/>
                 <w:szCs w:val="32"/>
               </w:rPr>
@@ -2933,7 +2898,6 @@
               <w:rPr>
                 <w:rFonts w:cs="Arial"/>
                 <w:b/>
-                <w:color w:val="FF0000"/>
                 <w:sz w:val="28"/>
                 <w:szCs w:val="32"/>
               </w:rPr>
@@ -2942,38 +2906,16 @@
               <w:rPr>
                 <w:rFonts w:cs="Arial"/>
                 <w:b/>
-                <w:color w:val="FF0000"/>
-                <w:sz w:val="28"/>
-                <w:szCs w:val="32"/>
-              </w:rPr>
-              <w:t>T.S.6.4.</w:t>
-            </w:r>
-            <w:r>
-              <w:rPr>
-                <w:rFonts w:cs="Arial"/>
-                <w:b/>
-                <w:color w:val="FF0000"/>
-                <w:sz w:val="28"/>
-                <w:szCs w:val="32"/>
-              </w:rPr>
-              <w:t>2.6</w:t>
-            </w:r>
-            <w:r>
-              <w:rPr>
-                <w:rFonts w:cs="Arial"/>
-                <w:b/>
-                <w:color w:val="FF0000"/>
-                <w:sz w:val="28"/>
-                <w:szCs w:val="32"/>
-              </w:rPr>
-              <w:t xml:space="preserve"> – </w:t>
-            </w:r>
-            <w:proofErr w:type="spellStart"/>
-            <w:r>
-              <w:rPr>
-                <w:rFonts w:cs="Arial"/>
-                <w:b/>
-                <w:color w:val="FF0000"/>
+                <w:sz w:val="28"/>
+                <w:szCs w:val="32"/>
+              </w:rPr>
+              <w:t xml:space="preserve">T.S.6.4.2.6 – </w:t>
+            </w:r>
+            <w:proofErr w:type="spellStart"/>
+            <w:r>
+              <w:rPr>
+                <w:rFonts w:cs="Arial"/>
+                <w:b/>
                 <w:sz w:val="28"/>
                 <w:szCs w:val="32"/>
               </w:rPr>
@@ -2995,7 +2937,6 @@
               <w:rPr>
                 <w:rFonts w:cs="Arial"/>
                 <w:b/>
-                <w:color w:val="FF0000"/>
                 <w:sz w:val="28"/>
                 <w:szCs w:val="32"/>
               </w:rPr>
@@ -3005,7 +2946,6 @@
               <w:rPr>
                 <w:rFonts w:cs="Arial"/>
                 <w:b/>
-                <w:color w:val="FF0000"/>
                 <w:sz w:val="28"/>
                 <w:szCs w:val="32"/>
               </w:rPr>
@@ -3016,7 +2956,6 @@
               <w:rPr>
                 <w:rFonts w:cs="Arial"/>
                 <w:b/>
-                <w:color w:val="FF0000"/>
                 <w:sz w:val="28"/>
                 <w:szCs w:val="32"/>
               </w:rPr>
@@ -3027,7 +2966,6 @@
               <w:rPr>
                 <w:rFonts w:cs="Arial"/>
                 <w:b/>
-                <w:color w:val="FF0000"/>
                 <w:sz w:val="28"/>
                 <w:szCs w:val="32"/>
               </w:rPr>
@@ -3038,21 +2976,10 @@
               <w:rPr>
                 <w:rFonts w:cs="Arial"/>
                 <w:b/>
-                <w:color w:val="FF0000"/>
-                <w:sz w:val="28"/>
-                <w:szCs w:val="32"/>
-              </w:rPr>
-              <w:t xml:space="preserve"> No.– </w:t>
-            </w:r>
-            <w:r>
-              <w:rPr>
-                <w:rFonts w:cs="Arial"/>
-                <w:b/>
-                <w:color w:val="FF0000"/>
-                <w:sz w:val="28"/>
-                <w:szCs w:val="32"/>
-              </w:rPr>
-              <w:t>69</w:t>
+                <w:sz w:val="28"/>
+                <w:szCs w:val="32"/>
+              </w:rPr>
+              <w:t xml:space="preserve"> No.– 69</w:t>
             </w:r>
           </w:p>
           <w:p>
@@ -3078,7 +3005,6 @@
               <w:rPr>
                 <w:rFonts w:cs="Arial"/>
                 <w:b/>
-                <w:color w:val="FF0000"/>
                 <w:sz w:val="28"/>
                 <w:szCs w:val="32"/>
               </w:rPr>
@@ -3089,7 +3015,6 @@
               <w:rPr>
                 <w:rFonts w:cs="Arial"/>
                 <w:b/>
-                <w:color w:val="FF0000"/>
                 <w:sz w:val="28"/>
                 <w:szCs w:val="32"/>
               </w:rPr>
@@ -3099,7 +3024,6 @@
               <w:rPr>
                 <w:rFonts w:cs="Arial"/>
                 <w:b/>
-                <w:color w:val="FF0000"/>
                 <w:szCs w:val="32"/>
               </w:rPr>
               <w:t xml:space="preserve">. - </w:t>
@@ -3108,7 +3032,6 @@
               <w:rPr>
                 <w:rFonts w:cs="Arial"/>
                 <w:b/>
-                <w:color w:val="FF0000"/>
                 <w:sz w:val="28"/>
                 <w:szCs w:val="32"/>
               </w:rPr>
@@ -3515,7 +3438,6 @@
               <w:rPr>
                 <w:rFonts w:cs="Arial"/>
                 <w:b/>
-                <w:color w:val="FF0000"/>
                 <w:sz w:val="28"/>
                 <w:szCs w:val="32"/>
               </w:rPr>
@@ -3524,39 +3446,17 @@
               <w:rPr>
                 <w:rFonts w:cs="Arial"/>
                 <w:b/>
-                <w:color w:val="FF0000"/>
                 <w:sz w:val="28"/>
                 <w:szCs w:val="32"/>
               </w:rPr>
               <w:lastRenderedPageBreak/>
-              <w:t>T.S.6.4.</w:t>
-            </w:r>
-            <w:r>
-              <w:rPr>
-                <w:rFonts w:cs="Arial"/>
-                <w:b/>
-                <w:color w:val="FF0000"/>
-                <w:sz w:val="28"/>
-                <w:szCs w:val="32"/>
-              </w:rPr>
-              <w:t>3.4</w:t>
-            </w:r>
-            <w:r>
-              <w:rPr>
-                <w:rFonts w:cs="Arial"/>
-                <w:b/>
-                <w:color w:val="FF0000"/>
-                <w:sz w:val="28"/>
-                <w:szCs w:val="32"/>
-              </w:rPr>
-              <w:t xml:space="preserve"> – </w:t>
-            </w:r>
-            <w:proofErr w:type="spellStart"/>
-            <w:r>
-              <w:rPr>
-                <w:rFonts w:cs="Arial"/>
-                <w:b/>
-                <w:color w:val="FF0000"/>
+              <w:t xml:space="preserve">T.S.6.4.3.4 – </w:t>
+            </w:r>
+            <w:proofErr w:type="spellStart"/>
+            <w:r>
+              <w:rPr>
+                <w:rFonts w:cs="Arial"/>
+                <w:b/>
                 <w:sz w:val="28"/>
                 <w:szCs w:val="32"/>
               </w:rPr>
@@ -3578,7 +3478,6 @@
               <w:rPr>
                 <w:rFonts w:cs="Arial"/>
                 <w:b/>
-                <w:color w:val="FF0000"/>
                 <w:sz w:val="28"/>
                 <w:szCs w:val="32"/>
               </w:rPr>
@@ -3588,7 +3487,6 @@
               <w:rPr>
                 <w:rFonts w:cs="Arial"/>
                 <w:b/>
-                <w:color w:val="FF0000"/>
                 <w:sz w:val="28"/>
                 <w:szCs w:val="32"/>
               </w:rPr>
@@ -3599,7 +3497,6 @@
               <w:rPr>
                 <w:rFonts w:cs="Arial"/>
                 <w:b/>
-                <w:color w:val="FF0000"/>
                 <w:sz w:val="28"/>
                 <w:szCs w:val="32"/>
               </w:rPr>
@@ -3610,7 +3507,6 @@
               <w:rPr>
                 <w:rFonts w:cs="Arial"/>
                 <w:b/>
-                <w:color w:val="FF0000"/>
                 <w:sz w:val="28"/>
                 <w:szCs w:val="32"/>
               </w:rPr>
@@ -3621,21 +3517,10 @@
               <w:rPr>
                 <w:rFonts w:cs="Arial"/>
                 <w:b/>
-                <w:color w:val="FF0000"/>
-                <w:sz w:val="28"/>
-                <w:szCs w:val="32"/>
-              </w:rPr>
-              <w:t xml:space="preserve"> No.– </w:t>
-            </w:r>
-            <w:r>
-              <w:rPr>
-                <w:rFonts w:cs="Arial"/>
-                <w:b/>
-                <w:color w:val="FF0000"/>
-                <w:sz w:val="28"/>
-                <w:szCs w:val="32"/>
-              </w:rPr>
-              <w:t>17</w:t>
+                <w:sz w:val="28"/>
+                <w:szCs w:val="32"/>
+              </w:rPr>
+              <w:t xml:space="preserve"> No.– 17</w:t>
             </w:r>
           </w:p>
           <w:p>
@@ -3661,7 +3546,6 @@
               <w:rPr>
                 <w:rFonts w:cs="Arial"/>
                 <w:b/>
-                <w:color w:val="FF0000"/>
                 <w:sz w:val="28"/>
                 <w:szCs w:val="32"/>
               </w:rPr>
@@ -3672,7 +3556,6 @@
               <w:rPr>
                 <w:rFonts w:cs="Arial"/>
                 <w:b/>
-                <w:color w:val="FF0000"/>
                 <w:sz w:val="28"/>
                 <w:szCs w:val="32"/>
               </w:rPr>
@@ -3682,7 +3565,6 @@
               <w:rPr>
                 <w:rFonts w:cs="Arial"/>
                 <w:b/>
-                <w:color w:val="FF0000"/>
                 <w:szCs w:val="32"/>
               </w:rPr>
               <w:t xml:space="preserve">. - </w:t>
@@ -3691,7 +3573,6 @@
               <w:rPr>
                 <w:rFonts w:cs="Arial"/>
                 <w:b/>
-                <w:color w:val="FF0000"/>
                 <w:sz w:val="28"/>
                 <w:szCs w:val="32"/>
               </w:rPr>
@@ -4133,7 +4014,6 @@
               <w:rPr>
                 <w:rFonts w:cs="Arial"/>
                 <w:b/>
-                <w:color w:val="FF0000"/>
                 <w:sz w:val="28"/>
                 <w:szCs w:val="32"/>
               </w:rPr>
@@ -4142,38 +4022,16 @@
               <w:rPr>
                 <w:rFonts w:cs="Arial"/>
                 <w:b/>
-                <w:color w:val="FF0000"/>
-                <w:sz w:val="28"/>
-                <w:szCs w:val="32"/>
-              </w:rPr>
-              <w:t>T.S.6.4.</w:t>
-            </w:r>
-            <w:r>
-              <w:rPr>
-                <w:rFonts w:cs="Arial"/>
-                <w:b/>
-                <w:color w:val="FF0000"/>
-                <w:sz w:val="28"/>
-                <w:szCs w:val="32"/>
-              </w:rPr>
-              <w:t>4.1</w:t>
-            </w:r>
-            <w:r>
-              <w:rPr>
-                <w:rFonts w:cs="Arial"/>
-                <w:b/>
-                <w:color w:val="FF0000"/>
-                <w:sz w:val="28"/>
-                <w:szCs w:val="32"/>
-              </w:rPr>
-              <w:t xml:space="preserve"> – </w:t>
-            </w:r>
-            <w:proofErr w:type="spellStart"/>
-            <w:r>
-              <w:rPr>
-                <w:rFonts w:cs="Arial"/>
-                <w:b/>
-                <w:color w:val="FF0000"/>
+                <w:sz w:val="28"/>
+                <w:szCs w:val="32"/>
+              </w:rPr>
+              <w:t xml:space="preserve">T.S.6.4.4.1 – </w:t>
+            </w:r>
+            <w:proofErr w:type="spellStart"/>
+            <w:r>
+              <w:rPr>
+                <w:rFonts w:cs="Arial"/>
+                <w:b/>
                 <w:sz w:val="28"/>
                 <w:szCs w:val="32"/>
               </w:rPr>
@@ -4195,7 +4053,6 @@
               <w:rPr>
                 <w:rFonts w:cs="Arial"/>
                 <w:b/>
-                <w:color w:val="FF0000"/>
                 <w:sz w:val="28"/>
                 <w:szCs w:val="32"/>
               </w:rPr>
@@ -4205,7 +4062,6 @@
               <w:rPr>
                 <w:rFonts w:cs="Arial"/>
                 <w:b/>
-                <w:color w:val="FF0000"/>
                 <w:sz w:val="28"/>
                 <w:szCs w:val="32"/>
               </w:rPr>
@@ -4216,7 +4072,6 @@
               <w:rPr>
                 <w:rFonts w:cs="Arial"/>
                 <w:b/>
-                <w:color w:val="FF0000"/>
                 <w:sz w:val="28"/>
                 <w:szCs w:val="32"/>
               </w:rPr>
@@ -4227,7 +4082,6 @@
               <w:rPr>
                 <w:rFonts w:cs="Arial"/>
                 <w:b/>
-                <w:color w:val="FF0000"/>
                 <w:sz w:val="28"/>
                 <w:szCs w:val="32"/>
               </w:rPr>
@@ -4238,21 +4092,10 @@
               <w:rPr>
                 <w:rFonts w:cs="Arial"/>
                 <w:b/>
-                <w:color w:val="FF0000"/>
-                <w:sz w:val="28"/>
-                <w:szCs w:val="32"/>
-              </w:rPr>
-              <w:t xml:space="preserve"> No.– </w:t>
-            </w:r>
-            <w:r>
-              <w:rPr>
-                <w:rFonts w:cs="Arial"/>
-                <w:b/>
-                <w:color w:val="FF0000"/>
-                <w:sz w:val="28"/>
-                <w:szCs w:val="32"/>
-              </w:rPr>
-              <w:t>21</w:t>
+                <w:sz w:val="28"/>
+                <w:szCs w:val="32"/>
+              </w:rPr>
+              <w:t xml:space="preserve"> No.– 21</w:t>
             </w:r>
           </w:p>
           <w:p>
@@ -4278,7 +4121,6 @@
               <w:rPr>
                 <w:rFonts w:cs="Arial"/>
                 <w:b/>
-                <w:color w:val="FF0000"/>
                 <w:sz w:val="28"/>
                 <w:szCs w:val="32"/>
               </w:rPr>
@@ -4289,7 +4131,6 @@
               <w:rPr>
                 <w:rFonts w:cs="Arial"/>
                 <w:b/>
-                <w:color w:val="FF0000"/>
                 <w:sz w:val="28"/>
                 <w:szCs w:val="32"/>
               </w:rPr>
@@ -4299,7 +4140,6 @@
               <w:rPr>
                 <w:rFonts w:cs="Arial"/>
                 <w:b/>
-                <w:color w:val="FF0000"/>
                 <w:szCs w:val="32"/>
               </w:rPr>
               <w:t xml:space="preserve">. - </w:t>
@@ -4308,7 +4148,6 @@
               <w:rPr>
                 <w:rFonts w:cs="Arial"/>
                 <w:b/>
-                <w:color w:val="FF0000"/>
                 <w:sz w:val="28"/>
                 <w:szCs w:val="32"/>
               </w:rPr>
@@ -5322,7 +5161,6 @@
               <w:rPr>
                 <w:rFonts w:cs="Arial"/>
                 <w:b/>
-                <w:color w:val="FF0000"/>
                 <w:sz w:val="28"/>
                 <w:szCs w:val="32"/>
               </w:rPr>
@@ -5331,38 +5169,16 @@
               <w:rPr>
                 <w:rFonts w:cs="Arial"/>
                 <w:b/>
-                <w:color w:val="FF0000"/>
-                <w:sz w:val="28"/>
-                <w:szCs w:val="32"/>
-              </w:rPr>
-              <w:t>T.S.6.4.</w:t>
-            </w:r>
-            <w:r>
-              <w:rPr>
-                <w:rFonts w:cs="Arial"/>
-                <w:b/>
-                <w:color w:val="FF0000"/>
-                <w:sz w:val="28"/>
-                <w:szCs w:val="32"/>
-              </w:rPr>
-              <w:t>6.4</w:t>
-            </w:r>
-            <w:r>
-              <w:rPr>
-                <w:rFonts w:cs="Arial"/>
-                <w:b/>
-                <w:color w:val="FF0000"/>
-                <w:sz w:val="28"/>
-                <w:szCs w:val="32"/>
-              </w:rPr>
-              <w:t xml:space="preserve"> – </w:t>
-            </w:r>
-            <w:proofErr w:type="spellStart"/>
-            <w:r>
-              <w:rPr>
-                <w:rFonts w:cs="Arial"/>
-                <w:b/>
-                <w:color w:val="FF0000"/>
+                <w:sz w:val="28"/>
+                <w:szCs w:val="32"/>
+              </w:rPr>
+              <w:t xml:space="preserve">T.S.6.4.6.4 – </w:t>
+            </w:r>
+            <w:proofErr w:type="spellStart"/>
+            <w:r>
+              <w:rPr>
+                <w:rFonts w:cs="Arial"/>
+                <w:b/>
                 <w:sz w:val="28"/>
                 <w:szCs w:val="32"/>
               </w:rPr>
@@ -5384,7 +5200,6 @@
               <w:rPr>
                 <w:rFonts w:cs="Arial"/>
                 <w:b/>
-                <w:color w:val="FF0000"/>
                 <w:sz w:val="28"/>
                 <w:szCs w:val="32"/>
               </w:rPr>
@@ -5394,7 +5209,6 @@
               <w:rPr>
                 <w:rFonts w:cs="Arial"/>
                 <w:b/>
-                <w:color w:val="FF0000"/>
                 <w:sz w:val="28"/>
                 <w:szCs w:val="32"/>
               </w:rPr>
@@ -5405,7 +5219,6 @@
               <w:rPr>
                 <w:rFonts w:cs="Arial"/>
                 <w:b/>
-                <w:color w:val="FF0000"/>
                 <w:sz w:val="28"/>
                 <w:szCs w:val="32"/>
               </w:rPr>
@@ -5416,7 +5229,6 @@
               <w:rPr>
                 <w:rFonts w:cs="Arial"/>
                 <w:b/>
-                <w:color w:val="FF0000"/>
                 <w:sz w:val="28"/>
                 <w:szCs w:val="32"/>
               </w:rPr>
@@ -5427,21 +5239,10 @@
               <w:rPr>
                 <w:rFonts w:cs="Arial"/>
                 <w:b/>
-                <w:color w:val="FF0000"/>
-                <w:sz w:val="28"/>
-                <w:szCs w:val="32"/>
-              </w:rPr>
-              <w:t xml:space="preserve"> No.– </w:t>
-            </w:r>
-            <w:r>
-              <w:rPr>
-                <w:rFonts w:cs="Arial"/>
-                <w:b/>
-                <w:color w:val="FF0000"/>
-                <w:sz w:val="28"/>
-                <w:szCs w:val="32"/>
-              </w:rPr>
-              <w:t>23</w:t>
+                <w:sz w:val="28"/>
+                <w:szCs w:val="32"/>
+              </w:rPr>
+              <w:t xml:space="preserve"> No.– 23</w:t>
             </w:r>
           </w:p>
           <w:p>
@@ -5458,7 +5259,6 @@
               <w:rPr>
                 <w:rFonts w:cs="Arial"/>
                 <w:b/>
-                <w:color w:val="FF0000"/>
                 <w:sz w:val="28"/>
                 <w:szCs w:val="32"/>
               </w:rPr>
@@ -5468,7 +5268,6 @@
               <w:rPr>
                 <w:rFonts w:cs="Arial"/>
                 <w:b/>
-                <w:color w:val="FF0000"/>
                 <w:sz w:val="28"/>
                 <w:szCs w:val="32"/>
               </w:rPr>
@@ -5479,7 +5278,6 @@
               <w:rPr>
                 <w:rFonts w:cs="Arial"/>
                 <w:b/>
-                <w:color w:val="FF0000"/>
                 <w:sz w:val="28"/>
                 <w:szCs w:val="32"/>
               </w:rPr>
@@ -5489,7 +5287,6 @@
               <w:rPr>
                 <w:rFonts w:cs="Arial"/>
                 <w:b/>
-                <w:color w:val="FF0000"/>
                 <w:szCs w:val="32"/>
               </w:rPr>
               <w:t xml:space="preserve">. - </w:t>
@@ -5498,7 +5295,6 @@
               <w:rPr>
                 <w:rFonts w:cs="Arial"/>
                 <w:b/>
-                <w:color w:val="FF0000"/>
                 <w:sz w:val="28"/>
                 <w:szCs w:val="32"/>
               </w:rPr>
@@ -6037,7 +5833,6 @@
               <w:rPr>
                 <w:rFonts w:cs="Arial"/>
                 <w:b/>
-                <w:color w:val="FF0000"/>
                 <w:sz w:val="28"/>
                 <w:szCs w:val="32"/>
               </w:rPr>
@@ -6046,38 +5841,16 @@
               <w:rPr>
                 <w:rFonts w:cs="Arial"/>
                 <w:b/>
-                <w:color w:val="FF0000"/>
-                <w:sz w:val="28"/>
-                <w:szCs w:val="32"/>
-              </w:rPr>
-              <w:t>T.S.6.4.</w:t>
-            </w:r>
-            <w:r>
-              <w:rPr>
-                <w:rFonts w:cs="Arial"/>
-                <w:b/>
-                <w:color w:val="FF0000"/>
-                <w:sz w:val="28"/>
-                <w:szCs w:val="32"/>
-              </w:rPr>
-              <w:t>7.2</w:t>
-            </w:r>
-            <w:r>
-              <w:rPr>
-                <w:rFonts w:cs="Arial"/>
-                <w:b/>
-                <w:color w:val="FF0000"/>
-                <w:sz w:val="28"/>
-                <w:szCs w:val="32"/>
-              </w:rPr>
-              <w:t xml:space="preserve"> – </w:t>
-            </w:r>
-            <w:proofErr w:type="spellStart"/>
-            <w:r>
-              <w:rPr>
-                <w:rFonts w:cs="Arial"/>
-                <w:b/>
-                <w:color w:val="FF0000"/>
+                <w:sz w:val="28"/>
+                <w:szCs w:val="32"/>
+              </w:rPr>
+              <w:t xml:space="preserve">T.S.6.4.7.2 – </w:t>
+            </w:r>
+            <w:proofErr w:type="spellStart"/>
+            <w:r>
+              <w:rPr>
+                <w:rFonts w:cs="Arial"/>
+                <w:b/>
                 <w:sz w:val="28"/>
                 <w:szCs w:val="32"/>
               </w:rPr>
@@ -6099,7 +5872,6 @@
               <w:rPr>
                 <w:rFonts w:cs="Arial"/>
                 <w:b/>
-                <w:color w:val="FF0000"/>
                 <w:sz w:val="28"/>
                 <w:szCs w:val="32"/>
               </w:rPr>
@@ -6109,7 +5881,6 @@
               <w:rPr>
                 <w:rFonts w:cs="Arial"/>
                 <w:b/>
-                <w:color w:val="FF0000"/>
                 <w:sz w:val="28"/>
                 <w:szCs w:val="32"/>
               </w:rPr>
@@ -6120,7 +5891,6 @@
               <w:rPr>
                 <w:rFonts w:cs="Arial"/>
                 <w:b/>
-                <w:color w:val="FF0000"/>
                 <w:sz w:val="28"/>
                 <w:szCs w:val="32"/>
               </w:rPr>
@@ -6131,7 +5901,6 @@
               <w:rPr>
                 <w:rFonts w:cs="Arial"/>
                 <w:b/>
-                <w:color w:val="FF0000"/>
                 <w:sz w:val="28"/>
                 <w:szCs w:val="32"/>
               </w:rPr>
@@ -6142,21 +5911,10 @@
               <w:rPr>
                 <w:rFonts w:cs="Arial"/>
                 <w:b/>
-                <w:color w:val="FF0000"/>
-                <w:sz w:val="28"/>
-                <w:szCs w:val="32"/>
-              </w:rPr>
-              <w:t xml:space="preserve"> No.– </w:t>
-            </w:r>
-            <w:r>
-              <w:rPr>
-                <w:rFonts w:cs="Arial"/>
-                <w:b/>
-                <w:color w:val="FF0000"/>
-                <w:sz w:val="28"/>
-                <w:szCs w:val="32"/>
-              </w:rPr>
-              <w:t>52</w:t>
+                <w:sz w:val="28"/>
+                <w:szCs w:val="32"/>
+              </w:rPr>
+              <w:t xml:space="preserve"> No.– 52</w:t>
             </w:r>
           </w:p>
           <w:p>
@@ -6182,7 +5940,6 @@
               <w:rPr>
                 <w:rFonts w:cs="Arial"/>
                 <w:b/>
-                <w:color w:val="FF0000"/>
                 <w:sz w:val="28"/>
                 <w:szCs w:val="32"/>
               </w:rPr>
@@ -6193,7 +5950,6 @@
               <w:rPr>
                 <w:rFonts w:cs="Arial"/>
                 <w:b/>
-                <w:color w:val="FF0000"/>
                 <w:sz w:val="28"/>
                 <w:szCs w:val="32"/>
               </w:rPr>
@@ -6203,7 +5959,6 @@
               <w:rPr>
                 <w:rFonts w:cs="Arial"/>
                 <w:b/>
-                <w:color w:val="FF0000"/>
                 <w:szCs w:val="32"/>
               </w:rPr>
               <w:t xml:space="preserve">. - </w:t>
@@ -6212,7 +5967,6 @@
               <w:rPr>
                 <w:rFonts w:cs="Arial"/>
                 <w:b/>
-                <w:color w:val="FF0000"/>
                 <w:sz w:val="28"/>
                 <w:szCs w:val="32"/>
               </w:rPr>
@@ -7008,7 +6762,6 @@
               <w:rPr>
                 <w:rFonts w:cs="Arial"/>
                 <w:b/>
-                <w:color w:val="FF0000"/>
                 <w:sz w:val="28"/>
                 <w:szCs w:val="32"/>
               </w:rPr>
@@ -7017,38 +6770,16 @@
               <w:rPr>
                 <w:rFonts w:cs="Arial"/>
                 <w:b/>
-                <w:color w:val="FF0000"/>
-                <w:sz w:val="28"/>
-                <w:szCs w:val="32"/>
-              </w:rPr>
-              <w:t>T.S.6.4.</w:t>
-            </w:r>
-            <w:r>
-              <w:rPr>
-                <w:rFonts w:cs="Arial"/>
-                <w:b/>
-                <w:color w:val="FF0000"/>
-                <w:sz w:val="28"/>
-                <w:szCs w:val="32"/>
-              </w:rPr>
-              <w:t>8.3</w:t>
-            </w:r>
-            <w:r>
-              <w:rPr>
-                <w:rFonts w:cs="Arial"/>
-                <w:b/>
-                <w:color w:val="FF0000"/>
-                <w:sz w:val="28"/>
-                <w:szCs w:val="32"/>
-              </w:rPr>
-              <w:t xml:space="preserve"> – </w:t>
-            </w:r>
-            <w:proofErr w:type="spellStart"/>
-            <w:r>
-              <w:rPr>
-                <w:rFonts w:cs="Arial"/>
-                <w:b/>
-                <w:color w:val="FF0000"/>
+                <w:sz w:val="28"/>
+                <w:szCs w:val="32"/>
+              </w:rPr>
+              <w:t xml:space="preserve">T.S.6.4.8.3 – </w:t>
+            </w:r>
+            <w:proofErr w:type="spellStart"/>
+            <w:r>
+              <w:rPr>
+                <w:rFonts w:cs="Arial"/>
+                <w:b/>
                 <w:sz w:val="28"/>
                 <w:szCs w:val="32"/>
               </w:rPr>
@@ -7070,7 +6801,6 @@
               <w:rPr>
                 <w:rFonts w:cs="Arial"/>
                 <w:b/>
-                <w:color w:val="FF0000"/>
                 <w:sz w:val="28"/>
                 <w:szCs w:val="32"/>
               </w:rPr>
@@ -7080,7 +6810,6 @@
               <w:rPr>
                 <w:rFonts w:cs="Arial"/>
                 <w:b/>
-                <w:color w:val="FF0000"/>
                 <w:sz w:val="28"/>
                 <w:szCs w:val="32"/>
               </w:rPr>
@@ -7091,7 +6820,6 @@
               <w:rPr>
                 <w:rFonts w:cs="Arial"/>
                 <w:b/>
-                <w:color w:val="FF0000"/>
                 <w:sz w:val="28"/>
                 <w:szCs w:val="32"/>
               </w:rPr>
@@ -7102,7 +6830,6 @@
               <w:rPr>
                 <w:rFonts w:cs="Arial"/>
                 <w:b/>
-                <w:color w:val="FF0000"/>
                 <w:sz w:val="28"/>
                 <w:szCs w:val="32"/>
               </w:rPr>
@@ -7113,21 +6840,10 @@
               <w:rPr>
                 <w:rFonts w:cs="Arial"/>
                 <w:b/>
-                <w:color w:val="FF0000"/>
-                <w:sz w:val="28"/>
-                <w:szCs w:val="32"/>
-              </w:rPr>
-              <w:t xml:space="preserve"> No.– </w:t>
-            </w:r>
-            <w:r>
-              <w:rPr>
-                <w:rFonts w:cs="Arial"/>
-                <w:b/>
-                <w:color w:val="FF0000"/>
-                <w:sz w:val="28"/>
-                <w:szCs w:val="32"/>
-              </w:rPr>
-              <w:t>50</w:t>
+                <w:sz w:val="28"/>
+                <w:szCs w:val="32"/>
+              </w:rPr>
+              <w:t xml:space="preserve"> No.– 50</w:t>
             </w:r>
           </w:p>
           <w:p>
@@ -7153,7 +6869,6 @@
               <w:rPr>
                 <w:rFonts w:cs="Arial"/>
                 <w:b/>
-                <w:color w:val="FF0000"/>
                 <w:sz w:val="28"/>
                 <w:szCs w:val="32"/>
               </w:rPr>
@@ -7164,7 +6879,6 @@
               <w:rPr>
                 <w:rFonts w:cs="Arial"/>
                 <w:b/>
-                <w:color w:val="FF0000"/>
                 <w:sz w:val="28"/>
                 <w:szCs w:val="32"/>
               </w:rPr>
@@ -7174,7 +6888,6 @@
               <w:rPr>
                 <w:rFonts w:cs="Arial"/>
                 <w:b/>
-                <w:color w:val="FF0000"/>
                 <w:szCs w:val="32"/>
               </w:rPr>
               <w:t xml:space="preserve">. - </w:t>
@@ -7183,7 +6896,6 @@
               <w:rPr>
                 <w:rFonts w:cs="Arial"/>
                 <w:b/>
-                <w:color w:val="FF0000"/>
                 <w:sz w:val="28"/>
                 <w:szCs w:val="32"/>
               </w:rPr>
@@ -7596,7 +7308,6 @@
               <w:rPr>
                 <w:rFonts w:cs="Arial"/>
                 <w:b/>
-                <w:color w:val="FF0000"/>
                 <w:sz w:val="28"/>
                 <w:szCs w:val="32"/>
               </w:rPr>
@@ -7605,39 +7316,17 @@
               <w:rPr>
                 <w:rFonts w:cs="Arial"/>
                 <w:b/>
-                <w:color w:val="FF0000"/>
                 <w:sz w:val="28"/>
                 <w:szCs w:val="32"/>
               </w:rPr>
               <w:lastRenderedPageBreak/>
-              <w:t>T.S.6.4.</w:t>
-            </w:r>
-            <w:r>
-              <w:rPr>
-                <w:rFonts w:cs="Arial"/>
-                <w:b/>
-                <w:color w:val="FF0000"/>
-                <w:sz w:val="28"/>
-                <w:szCs w:val="32"/>
-              </w:rPr>
-              <w:t>8.3</w:t>
-            </w:r>
-            <w:r>
-              <w:rPr>
-                <w:rFonts w:cs="Arial"/>
-                <w:b/>
-                <w:color w:val="FF0000"/>
-                <w:sz w:val="28"/>
-                <w:szCs w:val="32"/>
-              </w:rPr>
-              <w:t xml:space="preserve"> – </w:t>
-            </w:r>
-            <w:proofErr w:type="spellStart"/>
-            <w:r>
-              <w:rPr>
-                <w:rFonts w:cs="Arial"/>
-                <w:b/>
-                <w:color w:val="FF0000"/>
+              <w:t xml:space="preserve">T.S.6.4.8.3 – </w:t>
+            </w:r>
+            <w:proofErr w:type="spellStart"/>
+            <w:r>
+              <w:rPr>
+                <w:rFonts w:cs="Arial"/>
+                <w:b/>
                 <w:sz w:val="28"/>
                 <w:szCs w:val="32"/>
               </w:rPr>
@@ -7659,7 +7348,6 @@
               <w:rPr>
                 <w:rFonts w:cs="Arial"/>
                 <w:b/>
-                <w:color w:val="FF0000"/>
                 <w:sz w:val="28"/>
                 <w:szCs w:val="32"/>
               </w:rPr>
@@ -7669,7 +7357,6 @@
               <w:rPr>
                 <w:rFonts w:cs="Arial"/>
                 <w:b/>
-                <w:color w:val="FF0000"/>
                 <w:sz w:val="28"/>
                 <w:szCs w:val="32"/>
               </w:rPr>
@@ -7680,7 +7367,6 @@
               <w:rPr>
                 <w:rFonts w:cs="Arial"/>
                 <w:b/>
-                <w:color w:val="FF0000"/>
                 <w:sz w:val="28"/>
                 <w:szCs w:val="32"/>
               </w:rPr>
@@ -7691,7 +7377,6 @@
               <w:rPr>
                 <w:rFonts w:cs="Arial"/>
                 <w:b/>
-                <w:color w:val="FF0000"/>
                 <w:sz w:val="28"/>
                 <w:szCs w:val="32"/>
               </w:rPr>
@@ -7702,21 +7387,10 @@
               <w:rPr>
                 <w:rFonts w:cs="Arial"/>
                 <w:b/>
-                <w:color w:val="FF0000"/>
-                <w:sz w:val="28"/>
-                <w:szCs w:val="32"/>
-              </w:rPr>
-              <w:t xml:space="preserve"> No.– </w:t>
-            </w:r>
-            <w:r>
-              <w:rPr>
-                <w:rFonts w:cs="Arial"/>
-                <w:b/>
-                <w:color w:val="FF0000"/>
-                <w:sz w:val="28"/>
-                <w:szCs w:val="32"/>
-              </w:rPr>
-              <w:t>81</w:t>
+                <w:sz w:val="28"/>
+                <w:szCs w:val="32"/>
+              </w:rPr>
+              <w:t xml:space="preserve"> No.– 81</w:t>
             </w:r>
           </w:p>
           <w:p>
@@ -7742,7 +7416,6 @@
               <w:rPr>
                 <w:rFonts w:cs="Arial"/>
                 <w:b/>
-                <w:color w:val="FF0000"/>
                 <w:sz w:val="28"/>
                 <w:szCs w:val="32"/>
               </w:rPr>
@@ -7753,7 +7426,6 @@
               <w:rPr>
                 <w:rFonts w:cs="Arial"/>
                 <w:b/>
-                <w:color w:val="FF0000"/>
                 <w:sz w:val="28"/>
                 <w:szCs w:val="32"/>
               </w:rPr>
@@ -7763,7 +7435,6 @@
               <w:rPr>
                 <w:rFonts w:cs="Arial"/>
                 <w:b/>
-                <w:color w:val="FF0000"/>
                 <w:szCs w:val="32"/>
               </w:rPr>
               <w:t xml:space="preserve">. - </w:t>
@@ -7772,7 +7443,6 @@
               <w:rPr>
                 <w:rFonts w:cs="Arial"/>
                 <w:b/>
-                <w:color w:val="FF0000"/>
                 <w:sz w:val="28"/>
                 <w:szCs w:val="32"/>
               </w:rPr>
@@ -7963,8 +7633,6 @@
               </w:rPr>
               <w:t>rÉÉ</w:t>
             </w:r>
-            <w:bookmarkStart w:id="0" w:name="_GoBack"/>
-            <w:bookmarkEnd w:id="0"/>
             <w:proofErr w:type="spellEnd"/>
             <w:r>
               <w:rPr>
@@ -8814,7 +8482,6 @@
               <w:rPr>
                 <w:rFonts w:cs="Arial"/>
                 <w:b/>
-                <w:color w:val="FF0000"/>
                 <w:sz w:val="28"/>
                 <w:szCs w:val="32"/>
               </w:rPr>
@@ -8823,7 +8490,6 @@
               <w:rPr>
                 <w:rFonts w:cs="Arial"/>
                 <w:b/>
-                <w:color w:val="FF0000"/>
                 <w:sz w:val="28"/>
                 <w:szCs w:val="32"/>
               </w:rPr>
@@ -8834,7 +8500,6 @@
               <w:rPr>
                 <w:rFonts w:cs="Arial"/>
                 <w:b/>
-                <w:color w:val="FF0000"/>
                 <w:sz w:val="28"/>
                 <w:szCs w:val="32"/>
               </w:rPr>
@@ -8856,7 +8521,6 @@
               <w:rPr>
                 <w:rFonts w:cs="Arial"/>
                 <w:b/>
-                <w:color w:val="FF0000"/>
                 <w:sz w:val="28"/>
                 <w:szCs w:val="32"/>
               </w:rPr>
@@ -8866,7 +8530,6 @@
               <w:rPr>
                 <w:rFonts w:cs="Arial"/>
                 <w:b/>
-                <w:color w:val="FF0000"/>
                 <w:sz w:val="28"/>
                 <w:szCs w:val="32"/>
               </w:rPr>
@@ -8877,7 +8540,6 @@
               <w:rPr>
                 <w:rFonts w:cs="Arial"/>
                 <w:b/>
-                <w:color w:val="FF0000"/>
                 <w:sz w:val="28"/>
                 <w:szCs w:val="32"/>
               </w:rPr>
@@ -8888,7 +8550,6 @@
               <w:rPr>
                 <w:rFonts w:cs="Arial"/>
                 <w:b/>
-                <w:color w:val="FF0000"/>
                 <w:sz w:val="28"/>
                 <w:szCs w:val="32"/>
               </w:rPr>
@@ -8899,7 +8560,6 @@
               <w:rPr>
                 <w:rFonts w:cs="Arial"/>
                 <w:b/>
-                <w:color w:val="FF0000"/>
                 <w:sz w:val="28"/>
                 <w:szCs w:val="32"/>
               </w:rPr>
@@ -8929,7 +8589,6 @@
               <w:rPr>
                 <w:rFonts w:cs="Arial"/>
                 <w:b/>
-                <w:color w:val="FF0000"/>
                 <w:sz w:val="28"/>
                 <w:szCs w:val="32"/>
               </w:rPr>
@@ -8940,7 +8599,6 @@
               <w:rPr>
                 <w:rFonts w:cs="Arial"/>
                 <w:b/>
-                <w:color w:val="FF0000"/>
                 <w:sz w:val="28"/>
                 <w:szCs w:val="32"/>
               </w:rPr>
@@ -8950,7 +8608,6 @@
               <w:rPr>
                 <w:rFonts w:cs="Arial"/>
                 <w:b/>
-                <w:color w:val="FF0000"/>
                 <w:szCs w:val="32"/>
               </w:rPr>
               <w:t xml:space="preserve">. - </w:t>
@@ -8959,7 +8616,6 @@
               <w:rPr>
                 <w:rFonts w:cs="Arial"/>
                 <w:b/>
-                <w:color w:val="FF0000"/>
                 <w:sz w:val="28"/>
                 <w:szCs w:val="32"/>
               </w:rPr>
@@ -10186,7 +9842,6 @@
               <w:rPr>
                 <w:rFonts w:cs="Arial"/>
                 <w:b/>
-                <w:color w:val="FF0000"/>
                 <w:sz w:val="28"/>
                 <w:szCs w:val="32"/>
               </w:rPr>
@@ -10195,38 +9850,16 @@
               <w:rPr>
                 <w:rFonts w:cs="Arial"/>
                 <w:b/>
-                <w:color w:val="FF0000"/>
-                <w:sz w:val="28"/>
-                <w:szCs w:val="32"/>
-              </w:rPr>
-              <w:t>T.S.6.4.1</w:t>
-            </w:r>
-            <w:r>
-              <w:rPr>
-                <w:rFonts w:cs="Arial"/>
-                <w:b/>
-                <w:color w:val="FF0000"/>
-                <w:sz w:val="28"/>
-                <w:szCs w:val="32"/>
-              </w:rPr>
-              <w:t>1</w:t>
-            </w:r>
-            <w:r>
-              <w:rPr>
-                <w:rFonts w:cs="Arial"/>
-                <w:b/>
-                <w:color w:val="FF0000"/>
-                <w:sz w:val="28"/>
-                <w:szCs w:val="32"/>
-              </w:rPr>
-              <w:t xml:space="preserve">.1 – </w:t>
-            </w:r>
-            <w:proofErr w:type="spellStart"/>
-            <w:r>
-              <w:rPr>
-                <w:rFonts w:cs="Arial"/>
-                <w:b/>
-                <w:color w:val="FF0000"/>
+                <w:sz w:val="28"/>
+                <w:szCs w:val="32"/>
+              </w:rPr>
+              <w:t xml:space="preserve">T.S.6.4.11.1 – </w:t>
+            </w:r>
+            <w:proofErr w:type="spellStart"/>
+            <w:r>
+              <w:rPr>
+                <w:rFonts w:cs="Arial"/>
+                <w:b/>
                 <w:sz w:val="28"/>
                 <w:szCs w:val="32"/>
               </w:rPr>
@@ -10248,7 +9881,6 @@
               <w:rPr>
                 <w:rFonts w:cs="Arial"/>
                 <w:b/>
-                <w:color w:val="FF0000"/>
                 <w:sz w:val="28"/>
                 <w:szCs w:val="32"/>
               </w:rPr>
@@ -10258,7 +9890,6 @@
               <w:rPr>
                 <w:rFonts w:cs="Arial"/>
                 <w:b/>
-                <w:color w:val="FF0000"/>
                 <w:sz w:val="28"/>
                 <w:szCs w:val="32"/>
               </w:rPr>
@@ -10269,7 +9900,6 @@
               <w:rPr>
                 <w:rFonts w:cs="Arial"/>
                 <w:b/>
-                <w:color w:val="FF0000"/>
                 <w:sz w:val="28"/>
                 <w:szCs w:val="32"/>
               </w:rPr>
@@ -10280,7 +9910,6 @@
               <w:rPr>
                 <w:rFonts w:cs="Arial"/>
                 <w:b/>
-                <w:color w:val="FF0000"/>
                 <w:sz w:val="28"/>
                 <w:szCs w:val="32"/>
               </w:rPr>
@@ -10291,21 +9920,10 @@
               <w:rPr>
                 <w:rFonts w:cs="Arial"/>
                 <w:b/>
-                <w:color w:val="FF0000"/>
-                <w:sz w:val="28"/>
-                <w:szCs w:val="32"/>
-              </w:rPr>
-              <w:t xml:space="preserve"> No.– </w:t>
-            </w:r>
-            <w:r>
-              <w:rPr>
-                <w:rFonts w:cs="Arial"/>
-                <w:b/>
-                <w:color w:val="FF0000"/>
-                <w:sz w:val="28"/>
-                <w:szCs w:val="32"/>
-              </w:rPr>
-              <w:t>6</w:t>
+                <w:sz w:val="28"/>
+                <w:szCs w:val="32"/>
+              </w:rPr>
+              <w:t xml:space="preserve"> No.– 6</w:t>
             </w:r>
           </w:p>
           <w:p>
@@ -10322,7 +9940,6 @@
               <w:rPr>
                 <w:rFonts w:cs="Arial"/>
                 <w:b/>
-                <w:color w:val="000000"/>
                 <w:sz w:val="28"/>
                 <w:szCs w:val="32"/>
               </w:rPr>
@@ -10332,7 +9949,6 @@
               <w:rPr>
                 <w:rFonts w:cs="Arial"/>
                 <w:b/>
-                <w:color w:val="FF0000"/>
                 <w:sz w:val="28"/>
                 <w:szCs w:val="32"/>
               </w:rPr>
@@ -10343,7 +9959,6 @@
               <w:rPr>
                 <w:rFonts w:cs="Arial"/>
                 <w:b/>
-                <w:color w:val="FF0000"/>
                 <w:sz w:val="28"/>
                 <w:szCs w:val="32"/>
               </w:rPr>
@@ -10353,7 +9968,6 @@
               <w:rPr>
                 <w:rFonts w:cs="Arial"/>
                 <w:b/>
-                <w:color w:val="FF0000"/>
                 <w:szCs w:val="32"/>
               </w:rPr>
               <w:t xml:space="preserve">. - </w:t>
@@ -10362,21 +9976,10 @@
               <w:rPr>
                 <w:rFonts w:cs="Arial"/>
                 <w:b/>
-                <w:color w:val="FF0000"/>
-                <w:sz w:val="28"/>
-                <w:szCs w:val="32"/>
-              </w:rPr>
-              <w:t>4</w:t>
-            </w:r>
-            <w:r>
-              <w:rPr>
-                <w:rFonts w:cs="Arial"/>
-                <w:b/>
-                <w:color w:val="FF0000"/>
-                <w:sz w:val="28"/>
-                <w:szCs w:val="32"/>
-              </w:rPr>
-              <w:t>8</w:t>
+                <w:sz w:val="28"/>
+                <w:szCs w:val="32"/>
+              </w:rPr>
+              <w:t>48</w:t>
             </w:r>
           </w:p>
         </w:tc>
@@ -10769,6 +10372,18 @@
           <w:u w:val="single"/>
         </w:rPr>
       </w:pPr>
+    </w:p>
+    <w:p>
+      <w:pPr>
+        <w:jc w:val="center"/>
+        <w:rPr>
+          <w:b/>
+          <w:bCs/>
+          <w:sz w:val="32"/>
+          <w:szCs w:val="32"/>
+          <w:u w:val="single"/>
+        </w:rPr>
+      </w:pPr>
       <w:r>
         <w:rPr>
           <w:b/>
@@ -10777,6 +10392,7 @@
           <w:szCs w:val="32"/>
           <w:u w:val="single"/>
         </w:rPr>
+        <w:lastRenderedPageBreak/>
         <w:t xml:space="preserve">TS </w:t>
       </w:r>
       <w:proofErr w:type="spellStart"/>
@@ -10873,7 +10489,6 @@
         </w:rPr>
         <w:t xml:space="preserve"> Corrections –Observed </w:t>
       </w:r>
-      <w:proofErr w:type="gramStart"/>
       <w:r>
         <w:rPr>
           <w:b/>
@@ -10882,7 +10497,7 @@
           <w:szCs w:val="32"/>
           <w:u w:val="single"/>
         </w:rPr>
-        <w:t xml:space="preserve">till </w:t>
+        <w:t>Prior to 31</w:t>
       </w:r>
       <w:r>
         <w:rPr>
@@ -10890,12 +10505,23 @@
           <w:bCs/>
           <w:sz w:val="32"/>
           <w:szCs w:val="32"/>
-          <w:highlight w:val="red"/>
+          <w:u w:val="single"/>
+          <w:vertAlign w:val="superscript"/>
+        </w:rPr>
+        <w:t>st</w:t>
+      </w:r>
+      <w:r>
+        <w:rPr>
+          <w:b/>
+          <w:bCs/>
+          <w:sz w:val="32"/>
+          <w:szCs w:val="32"/>
           <w:u w:val="single"/>
         </w:rPr>
-        <w:t>???</w:t>
+        <w:t xml:space="preserve"> Mar 2022</w:t>
       </w:r>
-      <w:proofErr w:type="gramEnd"/>
+      <w:bookmarkStart w:id="0" w:name="_GoBack"/>
+      <w:bookmarkEnd w:id="0"/>
     </w:p>
     <w:p>
       <w:pPr>
@@ -10910,7 +10536,6 @@
           <w:b/>
           <w:bCs/>
         </w:rPr>
-        <w:lastRenderedPageBreak/>
         <w:t>(ignore those which are already incorporated in your book’s version and date)</w:t>
       </w:r>
     </w:p>
@@ -11482,7 +11107,7 @@
         <w:bCs/>
         <w:noProof/>
       </w:rPr>
-      <w:t>1</w:t>
+      <w:t>3</w:t>
     </w:r>
     <w:r>
       <w:rPr>
@@ -12382,7 +12007,7 @@
 </file>
 
 <file path=customXml/itemProps1.xml><?xml version="1.0" encoding="utf-8"?>
-<ds:datastoreItem xmlns:ds="http://schemas.openxmlformats.org/officeDocument/2006/customXml" ds:itemID="{3140D2DD-544E-4DC0-B49E-783EB35F0E51}">
+<ds:datastoreItem xmlns:ds="http://schemas.openxmlformats.org/officeDocument/2006/customXml" ds:itemID="{2D858741-818A-4142-AEC6-C75249ECAEA4}">
   <ds:schemaRefs>
     <ds:schemaRef ds:uri="http://schemas.openxmlformats.org/officeDocument/2006/bibliography"/>
   </ds:schemaRefs>

</xml_diff>